<commit_message>
updated readme, lab-procedure, instructions
</commit_message>
<xml_diff>
--- a/docs/lab_procedure.docx
+++ b/docs/lab_procedure.docx
@@ -275,6 +275,17 @@
           <w:bCs/>
         </w:rPr>
         <w:t>First Steps</w:t>
+      </w:r>
+    </w:p>
+    <w:p>
+      <w:pPr>
+        <w:numPr>
+          <w:ilvl w:val="0"/>
+          <w:numId w:val="11"/>
+        </w:numPr>
+      </w:pPr>
+      <w:r>
+        <w:t>If it is the participant’s first session: demographics form</w:t>
       </w:r>
     </w:p>
     <w:p>
@@ -832,7 +843,7 @@
           <w:noProof/>
         </w:rPr>
         <w:drawing>
-          <wp:inline distT="0" distB="0" distL="0" distR="0" wp14:anchorId="6BF57681" wp14:editId="62730BBA">
+          <wp:inline distT="0" distB="0" distL="0" distR="0" wp14:anchorId="6BF57681" wp14:editId="3D60F367">
             <wp:extent cx="2764465" cy="2293331"/>
             <wp:effectExtent l="0" t="0" r="4445" b="5715"/>
             <wp:docPr id="1782071659" name="Picture 1" descr="Tragus of the Ear – Earth's Lab"/>
@@ -1924,7 +1935,241 @@
         <w:t>High performance stimulus PC to allow real-time data analysis</w:t>
       </w:r>
     </w:p>
-    <w:p/>
+    <w:p>
+      <w:r>
+        <w:rPr>
+          <w:noProof/>
+        </w:rPr>
+        <w:lastRenderedPageBreak/>
+        <w:drawing>
+          <wp:inline distT="0" distB="0" distL="0" distR="0" wp14:anchorId="578E1B45" wp14:editId="09953D65">
+            <wp:extent cx="6645910" cy="3738245"/>
+            <wp:effectExtent l="0" t="0" r="0" b="0"/>
+            <wp:docPr id="2038601649" name="Picture 2" descr="A computer screen with a screen on&#10;&#10;Description automatically generated"/>
+            <wp:cNvGraphicFramePr>
+              <a:graphicFrameLocks xmlns:a="http://schemas.openxmlformats.org/drawingml/2006/main" noChangeAspect="1"/>
+            </wp:cNvGraphicFramePr>
+            <a:graphic xmlns:a="http://schemas.openxmlformats.org/drawingml/2006/main">
+              <a:graphicData uri="http://schemas.openxmlformats.org/drawingml/2006/picture">
+                <pic:pic xmlns:pic="http://schemas.openxmlformats.org/drawingml/2006/picture">
+                  <pic:nvPicPr>
+                    <pic:cNvPr id="2038601649" name="Picture 2" descr="A computer screen with a screen on&#10;&#10;Description automatically generated"/>
+                    <pic:cNvPicPr/>
+                  </pic:nvPicPr>
+                  <pic:blipFill>
+                    <a:blip r:embed="rId13" cstate="print">
+                      <a:extLst>
+                        <a:ext uri="{28A0092B-C50C-407E-A947-70E740481C1C}">
+                          <a14:useLocalDpi xmlns:a14="http://schemas.microsoft.com/office/drawing/2010/main" val="0"/>
+                        </a:ext>
+                      </a:extLst>
+                    </a:blip>
+                    <a:stretch>
+                      <a:fillRect/>
+                    </a:stretch>
+                  </pic:blipFill>
+                  <pic:spPr>
+                    <a:xfrm>
+                      <a:off x="0" y="0"/>
+                      <a:ext cx="6645910" cy="3738245"/>
+                    </a:xfrm>
+                    <a:prstGeom prst="rect">
+                      <a:avLst/>
+                    </a:prstGeom>
+                  </pic:spPr>
+                </pic:pic>
+              </a:graphicData>
+            </a:graphic>
+          </wp:inline>
+        </w:drawing>
+      </w:r>
+      <w:r>
+        <w:rPr>
+          <w:noProof/>
+        </w:rPr>
+        <w:drawing>
+          <wp:inline distT="0" distB="0" distL="0" distR="0" wp14:anchorId="2EBA1D57" wp14:editId="2487D223">
+            <wp:extent cx="6645910" cy="3738245"/>
+            <wp:effectExtent l="0" t="0" r="0" b="0"/>
+            <wp:docPr id="1355085678" name="Picture 3" descr="A computer screen with a screen on&#10;&#10;Description automatically generated"/>
+            <wp:cNvGraphicFramePr>
+              <a:graphicFrameLocks xmlns:a="http://schemas.openxmlformats.org/drawingml/2006/main" noChangeAspect="1"/>
+            </wp:cNvGraphicFramePr>
+            <a:graphic xmlns:a="http://schemas.openxmlformats.org/drawingml/2006/main">
+              <a:graphicData uri="http://schemas.openxmlformats.org/drawingml/2006/picture">
+                <pic:pic xmlns:pic="http://schemas.openxmlformats.org/drawingml/2006/picture">
+                  <pic:nvPicPr>
+                    <pic:cNvPr id="1355085678" name="Picture 3" descr="A computer screen with a screen on&#10;&#10;Description automatically generated"/>
+                    <pic:cNvPicPr/>
+                  </pic:nvPicPr>
+                  <pic:blipFill>
+                    <a:blip r:embed="rId14" cstate="print">
+                      <a:extLst>
+                        <a:ext uri="{28A0092B-C50C-407E-A947-70E740481C1C}">
+                          <a14:useLocalDpi xmlns:a14="http://schemas.microsoft.com/office/drawing/2010/main" val="0"/>
+                        </a:ext>
+                      </a:extLst>
+                    </a:blip>
+                    <a:stretch>
+                      <a:fillRect/>
+                    </a:stretch>
+                  </pic:blipFill>
+                  <pic:spPr>
+                    <a:xfrm>
+                      <a:off x="0" y="0"/>
+                      <a:ext cx="6645910" cy="3738245"/>
+                    </a:xfrm>
+                    <a:prstGeom prst="rect">
+                      <a:avLst/>
+                    </a:prstGeom>
+                  </pic:spPr>
+                </pic:pic>
+              </a:graphicData>
+            </a:graphic>
+          </wp:inline>
+        </w:drawing>
+      </w:r>
+      <w:r>
+        <w:rPr>
+          <w:noProof/>
+        </w:rPr>
+        <w:lastRenderedPageBreak/>
+        <w:drawing>
+          <wp:inline distT="0" distB="0" distL="0" distR="0" wp14:anchorId="1ADA445D" wp14:editId="716E0377">
+            <wp:extent cx="6645910" cy="3738245"/>
+            <wp:effectExtent l="0" t="0" r="0" b="0"/>
+            <wp:docPr id="1532489118" name="Picture 4" descr="A computer screen with a black and green screen&#10;&#10;Description automatically generated"/>
+            <wp:cNvGraphicFramePr>
+              <a:graphicFrameLocks xmlns:a="http://schemas.openxmlformats.org/drawingml/2006/main" noChangeAspect="1"/>
+            </wp:cNvGraphicFramePr>
+            <a:graphic xmlns:a="http://schemas.openxmlformats.org/drawingml/2006/main">
+              <a:graphicData uri="http://schemas.openxmlformats.org/drawingml/2006/picture">
+                <pic:pic xmlns:pic="http://schemas.openxmlformats.org/drawingml/2006/picture">
+                  <pic:nvPicPr>
+                    <pic:cNvPr id="1532489118" name="Picture 4" descr="A computer screen with a black and green screen&#10;&#10;Description automatically generated"/>
+                    <pic:cNvPicPr/>
+                  </pic:nvPicPr>
+                  <pic:blipFill>
+                    <a:blip r:embed="rId15" cstate="print">
+                      <a:extLst>
+                        <a:ext uri="{28A0092B-C50C-407E-A947-70E740481C1C}">
+                          <a14:useLocalDpi xmlns:a14="http://schemas.microsoft.com/office/drawing/2010/main" val="0"/>
+                        </a:ext>
+                      </a:extLst>
+                    </a:blip>
+                    <a:stretch>
+                      <a:fillRect/>
+                    </a:stretch>
+                  </pic:blipFill>
+                  <pic:spPr>
+                    <a:xfrm>
+                      <a:off x="0" y="0"/>
+                      <a:ext cx="6645910" cy="3738245"/>
+                    </a:xfrm>
+                    <a:prstGeom prst="rect">
+                      <a:avLst/>
+                    </a:prstGeom>
+                  </pic:spPr>
+                </pic:pic>
+              </a:graphicData>
+            </a:graphic>
+          </wp:inline>
+        </w:drawing>
+      </w:r>
+      <w:r>
+        <w:rPr>
+          <w:noProof/>
+        </w:rPr>
+        <w:drawing>
+          <wp:inline distT="0" distB="0" distL="0" distR="0" wp14:anchorId="5717F13B" wp14:editId="17C8122D">
+            <wp:extent cx="6645910" cy="3738245"/>
+            <wp:effectExtent l="0" t="0" r="0" b="0"/>
+            <wp:docPr id="1878599121" name="Picture 5" descr="A computer screen with a screen on&#10;&#10;Description automatically generated with medium confidence"/>
+            <wp:cNvGraphicFramePr>
+              <a:graphicFrameLocks xmlns:a="http://schemas.openxmlformats.org/drawingml/2006/main" noChangeAspect="1"/>
+            </wp:cNvGraphicFramePr>
+            <a:graphic xmlns:a="http://schemas.openxmlformats.org/drawingml/2006/main">
+              <a:graphicData uri="http://schemas.openxmlformats.org/drawingml/2006/picture">
+                <pic:pic xmlns:pic="http://schemas.openxmlformats.org/drawingml/2006/picture">
+                  <pic:nvPicPr>
+                    <pic:cNvPr id="1878599121" name="Picture 5" descr="A computer screen with a screen on&#10;&#10;Description automatically generated with medium confidence"/>
+                    <pic:cNvPicPr/>
+                  </pic:nvPicPr>
+                  <pic:blipFill>
+                    <a:blip r:embed="rId16" cstate="print">
+                      <a:extLst>
+                        <a:ext uri="{28A0092B-C50C-407E-A947-70E740481C1C}">
+                          <a14:useLocalDpi xmlns:a14="http://schemas.microsoft.com/office/drawing/2010/main" val="0"/>
+                        </a:ext>
+                      </a:extLst>
+                    </a:blip>
+                    <a:stretch>
+                      <a:fillRect/>
+                    </a:stretch>
+                  </pic:blipFill>
+                  <pic:spPr>
+                    <a:xfrm>
+                      <a:off x="0" y="0"/>
+                      <a:ext cx="6645910" cy="3738245"/>
+                    </a:xfrm>
+                    <a:prstGeom prst="rect">
+                      <a:avLst/>
+                    </a:prstGeom>
+                  </pic:spPr>
+                </pic:pic>
+              </a:graphicData>
+            </a:graphic>
+          </wp:inline>
+        </w:drawing>
+      </w:r>
+      <w:r>
+        <w:rPr>
+          <w:noProof/>
+        </w:rPr>
+        <w:lastRenderedPageBreak/>
+        <w:drawing>
+          <wp:inline distT="0" distB="0" distL="0" distR="0" wp14:anchorId="4239361C" wp14:editId="0C14DF52">
+            <wp:extent cx="6645910" cy="3738245"/>
+            <wp:effectExtent l="0" t="0" r="0" b="0"/>
+            <wp:docPr id="1635800912" name="Picture 1" descr="A computer screen with a blue and green image&#10;&#10;Description automatically generated"/>
+            <wp:cNvGraphicFramePr>
+              <a:graphicFrameLocks xmlns:a="http://schemas.openxmlformats.org/drawingml/2006/main" noChangeAspect="1"/>
+            </wp:cNvGraphicFramePr>
+            <a:graphic xmlns:a="http://schemas.openxmlformats.org/drawingml/2006/main">
+              <a:graphicData uri="http://schemas.openxmlformats.org/drawingml/2006/picture">
+                <pic:pic xmlns:pic="http://schemas.openxmlformats.org/drawingml/2006/picture">
+                  <pic:nvPicPr>
+                    <pic:cNvPr id="1635800912" name="Picture 1" descr="A computer screen with a blue and green image&#10;&#10;Description automatically generated"/>
+                    <pic:cNvPicPr/>
+                  </pic:nvPicPr>
+                  <pic:blipFill>
+                    <a:blip r:embed="rId17" cstate="print">
+                      <a:extLst>
+                        <a:ext uri="{28A0092B-C50C-407E-A947-70E740481C1C}">
+                          <a14:useLocalDpi xmlns:a14="http://schemas.microsoft.com/office/drawing/2010/main" val="0"/>
+                        </a:ext>
+                      </a:extLst>
+                    </a:blip>
+                    <a:stretch>
+                      <a:fillRect/>
+                    </a:stretch>
+                  </pic:blipFill>
+                  <pic:spPr>
+                    <a:xfrm>
+                      <a:off x="0" y="0"/>
+                      <a:ext cx="6645910" cy="3738245"/>
+                    </a:xfrm>
+                    <a:prstGeom prst="rect">
+                      <a:avLst/>
+                    </a:prstGeom>
+                  </pic:spPr>
+                </pic:pic>
+              </a:graphicData>
+            </a:graphic>
+          </wp:inline>
+        </w:drawing>
+      </w:r>
+    </w:p>
     <w:sectPr>
       <w:pgSz w:w="11906" w:h="16838"/>
       <w:pgMar w:top="720" w:right="720" w:bottom="720" w:left="720" w:header="708" w:footer="708" w:gutter="0"/>
@@ -4382,6 +4627,7 @@
   <w:style w:type="character" w:default="1" w:styleId="DefaultParagraphFont">
     <w:name w:val="Default Paragraph Font"/>
     <w:uiPriority w:val="1"/>
+    <w:semiHidden/>
     <w:unhideWhenUsed/>
   </w:style>
   <w:style w:type="table" w:default="1" w:styleId="TableNormal">

</xml_diff>